<commit_message>
Created journal club presentation
</commit_message>
<xml_diff>
--- a/writing/manuscript-outline.docx
+++ b/writing/manuscript-outline.docx
@@ -64,6 +64,32 @@
           <w:numId w:val="1"/>
         </w:numPr>
         <w:rPr>
+          <w:color w:val="4472C4" w:themeColor="accent1"/>
+        </w:rPr>
+      </w:pPr>
+      <w:r>
+        <w:rPr>
+          <w:i/>
+          <w:iCs/>
+          <w:color w:val="4472C4" w:themeColor="accent1"/>
+        </w:rPr>
+        <w:t xml:space="preserve">Scutellaria </w:t>
+      </w:r>
+      <w:r>
+        <w:rPr>
+          <w:color w:val="4472C4" w:themeColor="accent1"/>
+        </w:rPr>
+        <w:t>genus is phytochemical rich</w:t>
+      </w:r>
+    </w:p>
+    <w:p>
+      <w:pPr>
+        <w:pStyle w:val="ListParagraph"/>
+        <w:numPr>
+          <w:ilvl w:val="1"/>
+          <w:numId w:val="1"/>
+        </w:numPr>
+        <w:rPr>
           <w:i/>
           <w:iCs/>
           <w:color w:val="4472C4" w:themeColor="accent1"/>
@@ -277,6 +303,23 @@
       <w:pPr>
         <w:pStyle w:val="ListParagraph"/>
         <w:numPr>
+          <w:ilvl w:val="3"/>
+          <w:numId w:val="1"/>
+        </w:numPr>
+        <w:rPr>
+          <w:i/>
+          <w:iCs/>
+          <w:color w:val="4472C4" w:themeColor="accent1"/>
+        </w:rPr>
+      </w:pPr>
+      <w:r>
+        <w:t>WGS for barbata</w:t>
+      </w:r>
+    </w:p>
+    <w:p>
+      <w:pPr>
+        <w:pStyle w:val="ListParagraph"/>
+        <w:numPr>
           <w:ilvl w:val="2"/>
           <w:numId w:val="1"/>
         </w:numPr>
@@ -311,6 +354,30 @@
       <w:pPr>
         <w:pStyle w:val="ListParagraph"/>
         <w:numPr>
+          <w:ilvl w:val="3"/>
+          <w:numId w:val="1"/>
+        </w:numPr>
+        <w:rPr>
+          <w:i/>
+          <w:iCs/>
+          <w:color w:val="4472C4" w:themeColor="accent1"/>
+        </w:rPr>
+      </w:pPr>
+      <w:r>
+        <w:t xml:space="preserve">Unknown if some species can accumulate more of medicinally relevant flavonoids than </w:t>
+      </w:r>
+      <w:r>
+        <w:rPr>
+          <w:i/>
+          <w:iCs/>
+        </w:rPr>
+        <w:t>baicalensis</w:t>
+      </w:r>
+    </w:p>
+    <w:p>
+      <w:pPr>
+        <w:pStyle w:val="ListParagraph"/>
+        <w:numPr>
           <w:ilvl w:val="1"/>
           <w:numId w:val="1"/>
         </w:numPr>
@@ -321,25 +388,62 @@
         </w:rPr>
       </w:pPr>
       <w:r>
+        <w:t>Overview – collect herbarium samples to assay chemodiversity</w:t>
+      </w:r>
+    </w:p>
+    <w:p>
+      <w:pPr>
+        <w:pStyle w:val="ListParagraph"/>
+        <w:numPr>
+          <w:ilvl w:val="2"/>
+          <w:numId w:val="1"/>
+        </w:numPr>
+        <w:rPr>
+          <w:i/>
+          <w:iCs/>
+          <w:color w:val="4472C4" w:themeColor="accent1"/>
+        </w:rPr>
+      </w:pPr>
+      <w:r>
+        <w:t>Select subset of species to grow fresh</w:t>
+      </w:r>
+    </w:p>
+    <w:p>
+      <w:pPr>
+        <w:pStyle w:val="ListParagraph"/>
+        <w:numPr>
+          <w:ilvl w:val="1"/>
+          <w:numId w:val="1"/>
+        </w:numPr>
+        <w:rPr>
+          <w:i/>
+          <w:iCs/>
+          <w:color w:val="4472C4" w:themeColor="accent1"/>
+        </w:rPr>
+      </w:pPr>
+      <w:r>
         <w:t>Goals of study</w:t>
       </w:r>
-    </w:p>
-    <w:p>
-      <w:pPr>
-        <w:pStyle w:val="ListParagraph"/>
-        <w:numPr>
-          <w:ilvl w:val="2"/>
-          <w:numId w:val="1"/>
-        </w:numPr>
-      </w:pPr>
-      <w:r>
-        <w:t>Chemically assay a</w:t>
-      </w:r>
-      <w:r>
-        <w:t xml:space="preserve"> large</w:t>
-      </w:r>
-      <w:r>
-        <w:t xml:space="preserve"> subset of Scutellaria species to identify those accumulating high concentrations of medicinally relevant flavonoids</w:t>
+      <w:r>
+        <w:t xml:space="preserve"> – </w:t>
+      </w:r>
+      <w:r>
+        <w:rPr>
+          <w:color w:val="FF0000"/>
+        </w:rPr>
+        <w:t>move to results</w:t>
+      </w:r>
+    </w:p>
+    <w:p>
+      <w:pPr>
+        <w:pStyle w:val="ListParagraph"/>
+        <w:numPr>
+          <w:ilvl w:val="2"/>
+          <w:numId w:val="1"/>
+        </w:numPr>
+      </w:pPr>
+      <w:r>
+        <w:t>Chemically assay a large subset of Scutellaria species to identify those accumulating high concentrations of medicinally relevant flavonoids</w:t>
       </w:r>
     </w:p>
     <w:p>
@@ -422,6 +526,18 @@
       </w:pPr>
       <w:r>
         <w:t>Selected subset of species to investigate</w:t>
+      </w:r>
+    </w:p>
+    <w:p>
+      <w:pPr>
+        <w:pStyle w:val="ListParagraph"/>
+        <w:numPr>
+          <w:ilvl w:val="2"/>
+          <w:numId w:val="1"/>
+        </w:numPr>
+      </w:pPr>
+      <w:r>
+        <w:t>Table S1 with herbarium info</w:t>
       </w:r>
     </w:p>
     <w:p>
@@ -751,6 +867,7 @@
     <w:lsdException w:name="HTML Sample" w:semiHidden="1" w:unhideWhenUsed="1"/>
     <w:lsdException w:name="HTML Typewriter" w:semiHidden="1" w:unhideWhenUsed="1"/>
     <w:lsdException w:name="HTML Variable" w:semiHidden="1" w:unhideWhenUsed="1"/>
+    <w:lsdException w:name="Normal Table" w:semiHidden="1" w:unhideWhenUsed="1"/>
     <w:lsdException w:name="annotation subject" w:semiHidden="1" w:unhideWhenUsed="1"/>
     <w:lsdException w:name="No List" w:semiHidden="1" w:unhideWhenUsed="1"/>
     <w:lsdException w:name="Outline List 1" w:semiHidden="1" w:unhideWhenUsed="1"/>
@@ -797,8 +914,10 @@
     <w:lsdException w:name="Table Subtle 2" w:semiHidden="1" w:unhideWhenUsed="1"/>
     <w:lsdException w:name="Table Web 1" w:semiHidden="1" w:unhideWhenUsed="1"/>
     <w:lsdException w:name="Table Web 2" w:semiHidden="1" w:unhideWhenUsed="1"/>
+    <w:lsdException w:name="Table Web 3" w:semiHidden="1" w:unhideWhenUsed="1"/>
     <w:lsdException w:name="Balloon Text" w:semiHidden="1" w:unhideWhenUsed="1"/>
     <w:lsdException w:name="Table Grid" w:uiPriority="39"/>
+    <w:lsdException w:name="Table Theme" w:semiHidden="1" w:unhideWhenUsed="1"/>
     <w:lsdException w:name="Placeholder Text" w:semiHidden="1"/>
     <w:lsdException w:name="No Spacing" w:uiPriority="1" w:qFormat="1"/>
     <w:lsdException w:name="Light Shading" w:uiPriority="60"/>
@@ -1027,6 +1146,7 @@
   <w:style w:type="character" w:default="1" w:styleId="DefaultParagraphFont">
     <w:name w:val="Default Paragraph Font"/>
     <w:uiPriority w:val="1"/>
+    <w:semiHidden/>
     <w:unhideWhenUsed/>
   </w:style>
   <w:style w:type="table" w:default="1" w:styleId="TableNormal">

</xml_diff>